<commit_message>
Update axis titles for manipulator joint angle plot
</commit_message>
<xml_diff>
--- a/HW04/Solution/AuE8220_AMM_HW04_F22.docx
+++ b/HW04/Solution/AuE8220_AMM_HW04_F22.docx
@@ -16,6 +16,7 @@
           <w:szCs w:val="44"/>
         </w:rPr>
       </w:pPr>
+      <w:proofErr w:type="spellStart"/>
       <w:r>
         <w:rPr>
           <w:rFonts w:asciiTheme="majorHAnsi" w:eastAsiaTheme="majorEastAsia" w:hAnsiTheme="majorHAnsi" w:cstheme="majorBidi"/>
@@ -26,7 +27,20 @@
           <w:sz w:val="44"/>
           <w:szCs w:val="44"/>
         </w:rPr>
-        <w:t>AuE 8220 - Autonomy: Mobility and Manipulation</w:t>
+        <w:t>AuE</w:t>
+      </w:r>
+      <w:proofErr w:type="spellEnd"/>
+      <w:r>
+        <w:rPr>
+          <w:rFonts w:asciiTheme="majorHAnsi" w:eastAsiaTheme="majorEastAsia" w:hAnsiTheme="majorHAnsi" w:cstheme="majorBidi"/>
+          <w:b/>
+          <w:bCs/>
+          <w:spacing w:val="-10"/>
+          <w:kern w:val="28"/>
+          <w:sz w:val="44"/>
+          <w:szCs w:val="44"/>
+        </w:rPr>
+        <w:t xml:space="preserve"> 8220 - Autonomy: Mobility and Manipulation</w:t>
       </w:r>
     </w:p>
     <w:p>
@@ -89,8 +103,22 @@
           <w:sz w:val="31"/>
           <w:szCs w:val="31"/>
         </w:rPr>
-        <w:t>Control of Mobile-Manipulator Robot using MATLAB-CoppeliaSim</w:t>
-      </w:r>
+        <w:t>Control of Mobile-Manipulator Robot using MATLAB-</w:t>
+      </w:r>
+      <w:proofErr w:type="spellStart"/>
+      <w:r>
+        <w:rPr>
+          <w:rFonts w:asciiTheme="majorHAnsi" w:eastAsiaTheme="majorEastAsia" w:hAnsiTheme="majorHAnsi" w:cstheme="majorBidi"/>
+          <w:b/>
+          <w:bCs/>
+          <w:spacing w:val="-10"/>
+          <w:kern w:val="28"/>
+          <w:sz w:val="31"/>
+          <w:szCs w:val="31"/>
+        </w:rPr>
+        <w:t>CoppeliaSim</w:t>
+      </w:r>
+      <w:proofErr w:type="spellEnd"/>
     </w:p>
     <w:p>
       <w:pPr>
@@ -117,8 +145,36 @@
           <w:spacing w:val="-10"/>
           <w:kern w:val="28"/>
         </w:rPr>
-        <w:t xml:space="preserve"> Tanmay Samak, Chinmay Samak, Riccardo Setti, Olamide Akinyele</w:t>
-      </w:r>
+        <w:t xml:space="preserve"> Tanmay Samak, Chinmay Samak, Riccardo </w:t>
+      </w:r>
+      <w:proofErr w:type="spellStart"/>
+      <w:r>
+        <w:rPr>
+          <w:rFonts w:asciiTheme="majorHAnsi" w:eastAsiaTheme="majorEastAsia" w:hAnsiTheme="majorHAnsi" w:cstheme="majorBidi"/>
+          <w:spacing w:val="-10"/>
+          <w:kern w:val="28"/>
+        </w:rPr>
+        <w:t>Setti</w:t>
+      </w:r>
+      <w:proofErr w:type="spellEnd"/>
+      <w:r>
+        <w:rPr>
+          <w:rFonts w:asciiTheme="majorHAnsi" w:eastAsiaTheme="majorEastAsia" w:hAnsiTheme="majorHAnsi" w:cstheme="majorBidi"/>
+          <w:spacing w:val="-10"/>
+          <w:kern w:val="28"/>
+        </w:rPr>
+        <w:t xml:space="preserve">, Olamide </w:t>
+      </w:r>
+      <w:proofErr w:type="spellStart"/>
+      <w:r>
+        <w:rPr>
+          <w:rFonts w:asciiTheme="majorHAnsi" w:eastAsiaTheme="majorEastAsia" w:hAnsiTheme="majorHAnsi" w:cstheme="majorBidi"/>
+          <w:spacing w:val="-10"/>
+          <w:kern w:val="28"/>
+        </w:rPr>
+        <w:t>Akinyele</w:t>
+      </w:r>
+      <w:proofErr w:type="spellEnd"/>
     </w:p>
     <w:p>
       <w:pPr>
@@ -188,7 +244,15 @@
         <w:t xml:space="preserve"> We </w:t>
       </w:r>
       <w:r>
-        <w:t>align the robot w.r.t. global X-axis of the simulator and make it drive straight for 5 m with a velocity of 0.1 m/s using the following IK:</w:t>
+        <w:t xml:space="preserve">align the robot </w:t>
+      </w:r>
+      <w:proofErr w:type="spellStart"/>
+      <w:r>
+        <w:t>w.r.t.</w:t>
+      </w:r>
+      <w:proofErr w:type="spellEnd"/>
+      <w:r>
+        <w:t xml:space="preserve"> global X-axis of the simulator and make it drive straight for 5 m with a velocity of 0.1 m/s using the following IK:</w:t>
       </w:r>
     </w:p>
     <w:p>
@@ -473,19 +537,7 @@
                           <w:rPr>
                             <w:rFonts w:ascii="Cambria Math" w:hAnsi="Cambria Math"/>
                           </w:rPr>
-                          <m:t>l</m:t>
-                        </m:r>
-                        <m:r>
-                          <w:rPr>
-                            <w:rFonts w:ascii="Cambria Math" w:hAnsi="Cambria Math"/>
-                          </w:rPr>
-                          <m:t>+</m:t>
-                        </m:r>
-                        <m:r>
-                          <w:rPr>
-                            <w:rFonts w:ascii="Cambria Math" w:hAnsi="Cambria Math"/>
-                          </w:rPr>
-                          <m:t>w</m:t>
+                          <m:t>l+w</m:t>
                         </m:r>
                       </m:e>
                     </m:mr>
@@ -503,13 +555,7 @@
                           <w:rPr>
                             <w:rFonts w:ascii="Cambria Math" w:hAnsi="Cambria Math"/>
                           </w:rPr>
-                          <m:t>-</m:t>
-                        </m:r>
-                        <m:r>
-                          <w:rPr>
-                            <w:rFonts w:ascii="Cambria Math" w:hAnsi="Cambria Math"/>
-                          </w:rPr>
-                          <m:t>1</m:t>
+                          <m:t>-1</m:t>
                         </m:r>
                       </m:e>
                       <m:e>
@@ -517,25 +563,7 @@
                           <w:rPr>
                             <w:rFonts w:ascii="Cambria Math" w:hAnsi="Cambria Math"/>
                           </w:rPr>
-                          <m:t>-</m:t>
-                        </m:r>
-                        <m:r>
-                          <w:rPr>
-                            <w:rFonts w:ascii="Cambria Math" w:hAnsi="Cambria Math"/>
-                          </w:rPr>
-                          <m:t>l</m:t>
-                        </m:r>
-                        <m:r>
-                          <w:rPr>
-                            <w:rFonts w:ascii="Cambria Math" w:hAnsi="Cambria Math"/>
-                          </w:rPr>
-                          <m:t>-</m:t>
-                        </m:r>
-                        <m:r>
-                          <w:rPr>
-                            <w:rFonts w:ascii="Cambria Math" w:hAnsi="Cambria Math"/>
-                          </w:rPr>
-                          <m:t>w</m:t>
+                          <m:t>-l-w</m:t>
                         </m:r>
                       </m:e>
                     </m:mr>
@@ -553,13 +581,7 @@
                           <w:rPr>
                             <w:rFonts w:ascii="Cambria Math" w:hAnsi="Cambria Math"/>
                           </w:rPr>
-                          <m:t>-</m:t>
-                        </m:r>
-                        <m:r>
-                          <w:rPr>
-                            <w:rFonts w:ascii="Cambria Math" w:hAnsi="Cambria Math"/>
-                          </w:rPr>
-                          <m:t>1</m:t>
+                          <m:t>-1</m:t>
                         </m:r>
                       </m:e>
                       <m:e>
@@ -567,19 +589,7 @@
                           <w:rPr>
                             <w:rFonts w:ascii="Cambria Math" w:hAnsi="Cambria Math"/>
                           </w:rPr>
-                          <m:t>l</m:t>
-                        </m:r>
-                        <m:r>
-                          <w:rPr>
-                            <w:rFonts w:ascii="Cambria Math" w:hAnsi="Cambria Math"/>
-                          </w:rPr>
-                          <m:t>+</m:t>
-                        </m:r>
-                        <m:r>
-                          <w:rPr>
-                            <w:rFonts w:ascii="Cambria Math" w:hAnsi="Cambria Math"/>
-                          </w:rPr>
-                          <m:t>w</m:t>
+                          <m:t>l+w</m:t>
                         </m:r>
                       </m:e>
                     </m:mr>
@@ -625,25 +635,7 @@
                           <w:rPr>
                             <w:rFonts w:ascii="Cambria Math" w:hAnsi="Cambria Math"/>
                           </w:rPr>
-                          <m:t>-</m:t>
-                        </m:r>
-                        <m:r>
-                          <w:rPr>
-                            <w:rFonts w:ascii="Cambria Math" w:hAnsi="Cambria Math"/>
-                          </w:rPr>
-                          <m:t>l</m:t>
-                        </m:r>
-                        <m:r>
-                          <w:rPr>
-                            <w:rFonts w:ascii="Cambria Math" w:hAnsi="Cambria Math"/>
-                          </w:rPr>
-                          <m:t>-</m:t>
-                        </m:r>
-                        <m:r>
-                          <w:rPr>
-                            <w:rFonts w:ascii="Cambria Math" w:hAnsi="Cambria Math"/>
-                          </w:rPr>
-                          <m:t>w</m:t>
+                          <m:t>-l-w</m:t>
                         </m:r>
                       </m:e>
                     </m:mr>
@@ -1021,7 +1013,21 @@
         <w:rPr>
           <w:rFonts w:eastAsiaTheme="minorEastAsia"/>
         </w:rPr>
-        <w:t xml:space="preserve"> is half-track-width (half of the distance between each pair of front/rear wheels w.r.t. local Y-axis); and </w:t>
+        <w:t xml:space="preserve"> is half-track-width (half of the distance between each pair of front/rear wheels </w:t>
+      </w:r>
+      <w:proofErr w:type="spellStart"/>
+      <w:r>
+        <w:rPr>
+          <w:rFonts w:eastAsiaTheme="minorEastAsia"/>
+        </w:rPr>
+        <w:t>w.r.t.</w:t>
+      </w:r>
+      <w:proofErr w:type="spellEnd"/>
+      <w:r>
+        <w:rPr>
+          <w:rFonts w:eastAsiaTheme="minorEastAsia"/>
+        </w:rPr>
+        <w:t xml:space="preserve"> local Y-axis); and </w:t>
       </w:r>
       <m:oMath>
         <m:d>
@@ -1168,6 +1174,7 @@
       <w:r>
         <w:t xml:space="preserve"> </w:t>
       </w:r>
+      <w:proofErr w:type="spellStart"/>
       <w:r>
         <w:rPr>
           <w:rFonts w:ascii="Consolas" w:hAnsi="Consolas"/>
@@ -1182,6 +1189,7 @@
         </w:rPr>
         <w:t>.m</w:t>
       </w:r>
+      <w:proofErr w:type="spellEnd"/>
       <w:r>
         <w:t xml:space="preserve"> lines </w:t>
       </w:r>
@@ -1259,6 +1267,7 @@
       <w:r>
         <w:t xml:space="preserve"> </w:t>
       </w:r>
+      <w:proofErr w:type="spellStart"/>
       <w:r>
         <w:rPr>
           <w:rFonts w:ascii="Consolas" w:hAnsi="Consolas"/>
@@ -1273,6 +1282,7 @@
         </w:rPr>
         <w:t>.m</w:t>
       </w:r>
+      <w:proofErr w:type="spellEnd"/>
       <w:r>
         <w:t xml:space="preserve"> lines 107-132</w:t>
       </w:r>
@@ -1332,9 +1342,9 @@
           <w:noProof/>
         </w:rPr>
         <w:drawing>
-          <wp:inline distT="0" distB="0" distL="0" distR="0" wp14:anchorId="38747F2C" wp14:editId="2ECA7F3A">
-            <wp:extent cx="5943600" cy="620362"/>
-            <wp:effectExtent l="0" t="0" r="0" b="8890"/>
+          <wp:inline distT="0" distB="0" distL="0" distR="0" wp14:anchorId="38747F2C" wp14:editId="3131E8DD">
+            <wp:extent cx="5943600" cy="636801"/>
+            <wp:effectExtent l="0" t="0" r="0" b="0"/>
             <wp:docPr id="16" name="Picture 16"/>
             <wp:cNvGraphicFramePr>
               <a:graphicFrameLocks xmlns:a="http://schemas.openxmlformats.org/drawingml/2006/main" noChangeAspect="1"/>
@@ -1354,13 +1364,13 @@
                         </a:ext>
                       </a:extLst>
                     </a:blip>
-                    <a:srcRect l="11003" r="9054"/>
+                    <a:srcRect l="11161" r="9047"/>
                     <a:stretch/>
                   </pic:blipFill>
                   <pic:spPr bwMode="auto">
                     <a:xfrm>
                       <a:off x="0" y="0"/>
-                      <a:ext cx="5943600" cy="620362"/>
+                      <a:ext cx="5943600" cy="636801"/>
                     </a:xfrm>
                     <a:prstGeom prst="rect">
                       <a:avLst/>
@@ -1389,7 +1399,15 @@
         </w:rPr>
       </w:pPr>
       <w:r>
-        <w:t xml:space="preserve">The mobile robot moves in “almost” straight line w.r.t. X-axis </w:t>
+        <w:t xml:space="preserve">The mobile robot moves in “almost” straight line </w:t>
+      </w:r>
+      <w:proofErr w:type="spellStart"/>
+      <w:r>
+        <w:t>w.r.t.</w:t>
+      </w:r>
+      <w:proofErr w:type="spellEnd"/>
+      <w:r>
+        <w:t xml:space="preserve"> X-axis </w:t>
       </w:r>
       <w:r>
         <w:t>at a linear velocity of 0.1 m/s from t</w:t>
@@ -1408,9 +1426,11 @@
         </w:rPr>
         <w:t xml:space="preserve">5s to </w:t>
       </w:r>
+      <w:proofErr w:type="spellStart"/>
       <w:r>
         <w:t>t</w:t>
       </w:r>
+      <w:proofErr w:type="spellEnd"/>
       <m:oMath>
         <m:r>
           <w:rPr>
@@ -1432,7 +1452,15 @@
         <w:t xml:space="preserve">being </w:t>
       </w:r>
       <w:r>
-        <w:t xml:space="preserve">simulated using CoppeliaSim). </w:t>
+        <w:t xml:space="preserve">simulated using </w:t>
+      </w:r>
+      <w:proofErr w:type="spellStart"/>
+      <w:r>
+        <w:t>CoppeliaSim</w:t>
+      </w:r>
+      <w:proofErr w:type="spellEnd"/>
+      <w:r>
+        <w:t xml:space="preserve">). </w:t>
       </w:r>
       <w:r>
         <w:t>It then rotates about the Z-axis at an angular velocity of 0.5 rad/s from t</w:t>
@@ -1451,9 +1479,11 @@
         </w:rPr>
         <w:t xml:space="preserve">55s to </w:t>
       </w:r>
+      <w:proofErr w:type="spellStart"/>
       <w:r>
         <w:t>t</w:t>
       </w:r>
+      <w:proofErr w:type="spellEnd"/>
       <m:oMath>
         <m:r>
           <w:rPr>
@@ -1525,7 +1555,23 @@
           <w:i/>
           <w:iCs/>
         </w:rPr>
-        <w:t>folder hosts additional plots (generated from CoppeliaSim) for reference.</w:t>
+        <w:t xml:space="preserve">folder hosts additional plots (generated from </w:t>
+      </w:r>
+      <w:proofErr w:type="spellStart"/>
+      <w:r>
+        <w:rPr>
+          <w:i/>
+          <w:iCs/>
+        </w:rPr>
+        <w:t>CoppeliaSim</w:t>
+      </w:r>
+      <w:proofErr w:type="spellEnd"/>
+      <w:r>
+        <w:rPr>
+          <w:i/>
+          <w:iCs/>
+        </w:rPr>
+        <w:t>) for reference.</w:t>
       </w:r>
     </w:p>
     <w:p>
@@ -1587,6 +1633,8 @@
       <w:r>
         <w:t xml:space="preserve">linear trajectory using </w:t>
       </w:r>
+      <w:proofErr w:type="spellStart"/>
+      <w:proofErr w:type="gramStart"/>
       <w:r>
         <w:rPr>
           <w:rFonts w:ascii="Consolas" w:eastAsia="Times New Roman" w:hAnsi="Consolas" w:cs="Times New Roman"/>
@@ -1594,12 +1642,21 @@
         </w:rPr>
         <w:t>ikine</w:t>
       </w:r>
+      <w:proofErr w:type="spellEnd"/>
       <w:r>
         <w:rPr>
           <w:rFonts w:ascii="Consolas" w:eastAsia="Times New Roman" w:hAnsi="Consolas" w:cs="Times New Roman"/>
           <w:highlight w:val="lightGray"/>
         </w:rPr>
-        <w:t>()</w:t>
+        <w:t>(</w:t>
+      </w:r>
+      <w:proofErr w:type="gramEnd"/>
+      <w:r>
+        <w:rPr>
+          <w:rFonts w:ascii="Consolas" w:eastAsia="Times New Roman" w:hAnsi="Consolas" w:cs="Times New Roman"/>
+          <w:highlight w:val="lightGray"/>
+        </w:rPr>
+        <w:t>)</w:t>
       </w:r>
       <w:r>
         <w:rPr>
@@ -1627,6 +1684,8 @@
       <w:r>
         <w:t xml:space="preserve"> </w:t>
       </w:r>
+      <w:proofErr w:type="spellStart"/>
+      <w:proofErr w:type="gramStart"/>
       <w:r>
         <w:rPr>
           <w:rFonts w:ascii="Consolas" w:eastAsia="Times New Roman" w:hAnsi="Consolas" w:cs="Times New Roman"/>
@@ -1634,12 +1693,21 @@
         </w:rPr>
         <w:t>jtraj</w:t>
       </w:r>
+      <w:proofErr w:type="spellEnd"/>
       <w:r>
         <w:rPr>
           <w:rFonts w:ascii="Consolas" w:eastAsia="Times New Roman" w:hAnsi="Consolas" w:cs="Times New Roman"/>
           <w:highlight w:val="lightGray"/>
         </w:rPr>
-        <w:t>()</w:t>
+        <w:t>(</w:t>
+      </w:r>
+      <w:proofErr w:type="gramEnd"/>
+      <w:r>
+        <w:rPr>
+          <w:rFonts w:ascii="Consolas" w:eastAsia="Times New Roman" w:hAnsi="Consolas" w:cs="Times New Roman"/>
+          <w:highlight w:val="lightGray"/>
+        </w:rPr>
+        <w:t>)</w:t>
       </w:r>
       <w:r>
         <w:rPr>
@@ -1677,7 +1745,15 @@
         <w:t>at each instant in trajectory</w:t>
       </w:r>
       <w:r>
-        <w:t xml:space="preserve"> to CoppeliaSim to </w:t>
+        <w:t xml:space="preserve"> to </w:t>
+      </w:r>
+      <w:proofErr w:type="spellStart"/>
+      <w:r>
+        <w:t>CoppeliaSim</w:t>
+      </w:r>
+      <w:proofErr w:type="spellEnd"/>
+      <w:r>
+        <w:t xml:space="preserve"> to </w:t>
       </w:r>
       <w:r>
         <w:t xml:space="preserve">command the manipulator robot to move its end effector from current pose to the prescribed pose </w:t>
@@ -1706,13 +1782,24 @@
       <w:r>
         <w:t xml:space="preserve">We now plan a quintic polynomial task-space trajectory between the initial </w:t>
       </w:r>
+      <w:proofErr w:type="spellStart"/>
+      <w:proofErr w:type="gramStart"/>
       <w:r>
         <w:rPr>
           <w:rFonts w:ascii="Consolas" w:eastAsia="Times New Roman" w:hAnsi="Consolas" w:cs="Times New Roman"/>
           <w:highlight w:val="lightGray"/>
         </w:rPr>
-        <w:t>transl(</w:t>
-      </w:r>
+        <w:t>transl</w:t>
+      </w:r>
+      <w:proofErr w:type="spellEnd"/>
+      <w:r>
+        <w:rPr>
+          <w:rFonts w:ascii="Consolas" w:eastAsia="Times New Roman" w:hAnsi="Consolas" w:cs="Times New Roman"/>
+          <w:highlight w:val="lightGray"/>
+        </w:rPr>
+        <w:t>(</w:t>
+      </w:r>
+      <w:proofErr w:type="gramEnd"/>
       <w:r>
         <w:rPr>
           <w:rFonts w:ascii="Consolas" w:eastAsia="Times New Roman" w:hAnsi="Consolas" w:cs="Times New Roman"/>
@@ -1738,12 +1825,21 @@
       <w:r>
         <w:t xml:space="preserve">and final </w:t>
       </w:r>
+      <w:proofErr w:type="spellStart"/>
       <w:r>
         <w:rPr>
           <w:rFonts w:ascii="Consolas" w:eastAsia="Times New Roman" w:hAnsi="Consolas" w:cs="Times New Roman"/>
           <w:highlight w:val="lightGray"/>
         </w:rPr>
-        <w:t>transl(</w:t>
+        <w:t>transl</w:t>
+      </w:r>
+      <w:proofErr w:type="spellEnd"/>
+      <w:r>
+        <w:rPr>
+          <w:rFonts w:ascii="Consolas" w:eastAsia="Times New Roman" w:hAnsi="Consolas" w:cs="Times New Roman"/>
+          <w:highlight w:val="lightGray"/>
+        </w:rPr>
+        <w:t>(</w:t>
       </w:r>
       <w:r>
         <w:rPr>
@@ -1773,6 +1869,7 @@
       <w:r>
         <w:t xml:space="preserve"> </w:t>
       </w:r>
+      <w:proofErr w:type="spellStart"/>
       <w:r>
         <w:rPr>
           <w:rFonts w:ascii="Consolas" w:eastAsia="Times New Roman" w:hAnsi="Consolas" w:cs="Times New Roman"/>
@@ -1780,6 +1877,7 @@
         </w:rPr>
         <w:t>ctraj</w:t>
       </w:r>
+      <w:proofErr w:type="spellEnd"/>
       <w:r>
         <w:rPr>
           <w:rFonts w:ascii="Consolas" w:eastAsia="Times New Roman" w:hAnsi="Consolas" w:cs="Times New Roman"/>
@@ -1816,6 +1914,8 @@
       <w:r>
         <w:t xml:space="preserve">compute the pose of end effector at each point in the task-space linear trajectory using </w:t>
       </w:r>
+      <w:proofErr w:type="spellStart"/>
+      <w:proofErr w:type="gramStart"/>
       <w:r>
         <w:rPr>
           <w:rFonts w:ascii="Consolas" w:eastAsia="Times New Roman" w:hAnsi="Consolas" w:cs="Times New Roman"/>
@@ -1823,12 +1923,21 @@
         </w:rPr>
         <w:t>ikine</w:t>
       </w:r>
+      <w:proofErr w:type="spellEnd"/>
       <w:r>
         <w:rPr>
           <w:rFonts w:ascii="Consolas" w:eastAsia="Times New Roman" w:hAnsi="Consolas" w:cs="Times New Roman"/>
           <w:highlight w:val="lightGray"/>
         </w:rPr>
-        <w:t>()</w:t>
+        <w:t>(</w:t>
+      </w:r>
+      <w:proofErr w:type="gramEnd"/>
+      <w:r>
+        <w:rPr>
+          <w:rFonts w:ascii="Consolas" w:eastAsia="Times New Roman" w:hAnsi="Consolas" w:cs="Times New Roman"/>
+          <w:highlight w:val="lightGray"/>
+        </w:rPr>
+        <w:t>)</w:t>
       </w:r>
       <w:r>
         <w:rPr>
@@ -1872,7 +1981,15 @@
         <w:t>at each instant in trajectory</w:t>
       </w:r>
       <w:r>
-        <w:t xml:space="preserve"> to CoppeliaSim to command the manipulator robot to move its end effector along the task-space linear trajectory.</w:t>
+        <w:t xml:space="preserve"> to </w:t>
+      </w:r>
+      <w:proofErr w:type="spellStart"/>
+      <w:r>
+        <w:t>CoppeliaSim</w:t>
+      </w:r>
+      <w:proofErr w:type="spellEnd"/>
+      <w:r>
+        <w:t xml:space="preserve"> to command the manipulator robot to move its end effector along the task-space linear trajectory.</w:t>
       </w:r>
     </w:p>
     <w:p>
@@ -1889,6 +2006,7 @@
       <w:r>
         <w:t xml:space="preserve"> </w:t>
       </w:r>
+      <w:proofErr w:type="spellStart"/>
       <w:r>
         <w:rPr>
           <w:rFonts w:ascii="Consolas" w:hAnsi="Consolas"/>
@@ -1903,6 +2021,7 @@
         </w:rPr>
         <w:t>.m</w:t>
       </w:r>
+      <w:proofErr w:type="spellEnd"/>
       <w:r>
         <w:t xml:space="preserve"> lines 133-22</w:t>
       </w:r>
@@ -1968,6 +2087,8 @@
       <w:r>
         <w:t xml:space="preserve"> </w:t>
       </w:r>
+      <w:proofErr w:type="spellStart"/>
+      <w:proofErr w:type="gramStart"/>
       <w:r>
         <w:rPr>
           <w:rFonts w:ascii="Consolas" w:eastAsia="Times New Roman" w:hAnsi="Consolas" w:cs="Times New Roman"/>
@@ -1975,12 +2096,21 @@
         </w:rPr>
         <w:t>jtraj</w:t>
       </w:r>
+      <w:proofErr w:type="spellEnd"/>
       <w:r>
         <w:rPr>
           <w:rFonts w:ascii="Consolas" w:eastAsia="Times New Roman" w:hAnsi="Consolas" w:cs="Times New Roman"/>
           <w:highlight w:val="lightGray"/>
         </w:rPr>
-        <w:t>()</w:t>
+        <w:t>(</w:t>
+      </w:r>
+      <w:proofErr w:type="gramEnd"/>
+      <w:r>
+        <w:rPr>
+          <w:rFonts w:ascii="Consolas" w:eastAsia="Times New Roman" w:hAnsi="Consolas" w:cs="Times New Roman"/>
+          <w:highlight w:val="lightGray"/>
+        </w:rPr>
+        <w:t>)</w:t>
       </w:r>
       <w:r>
         <w:rPr>
@@ -2012,17 +2142,34 @@
         <w:t>at each instant in trajectory</w:t>
       </w:r>
       <w:r>
-        <w:t xml:space="preserve"> to CoppeliaSim to command the manipulator robot to move its end effector from current pose to the prescribed pose at the starting point of the task-space semicircular trajectory. Similarly, we now plan a quintic polynomial joint-space trajectory between the current and commanded joint angles (maximum reach of arm </w:t>
+        <w:t xml:space="preserve"> to </w:t>
+      </w:r>
+      <w:proofErr w:type="spellStart"/>
+      <w:r>
+        <w:t>CoppeliaSim</w:t>
+      </w:r>
+      <w:proofErr w:type="spellEnd"/>
+      <w:r>
+        <w:t xml:space="preserve"> to command the manipulator robot to move its end effector from current pose to the prescribed pose at the starting point of the task-space semicircular trajectory. Similarly, we now plan a quintic polynomial joint-space trajectory between the current and commanded joint angles (maximum reach of arm </w:t>
       </w:r>
       <w:r>
         <w:t xml:space="preserve">in backward direction, i.e. </w:t>
       </w:r>
       <w:r>
-        <w:t>[0,-65,0,0,0] degrees) using</w:t>
+        <w:t>[</w:t>
+      </w:r>
+      <w:proofErr w:type="gramStart"/>
+      <w:r>
+        <w:t>0,-</w:t>
+      </w:r>
+      <w:proofErr w:type="gramEnd"/>
+      <w:r>
+        <w:t>65,0,0,0] degrees) using</w:t>
       </w:r>
       <w:r>
         <w:t xml:space="preserve"> </w:t>
       </w:r>
+      <w:proofErr w:type="spellStart"/>
       <w:r>
         <w:rPr>
           <w:rFonts w:ascii="Consolas" w:eastAsia="Times New Roman" w:hAnsi="Consolas" w:cs="Times New Roman"/>
@@ -2030,6 +2177,7 @@
         </w:rPr>
         <w:t>jtraj</w:t>
       </w:r>
+      <w:proofErr w:type="spellEnd"/>
       <w:r>
         <w:rPr>
           <w:rFonts w:ascii="Consolas" w:eastAsia="Times New Roman" w:hAnsi="Consolas" w:cs="Times New Roman"/>
@@ -2073,7 +2221,15 @@
         <w:t xml:space="preserve">in trajectory </w:t>
       </w:r>
       <w:r>
-        <w:t xml:space="preserve">to CoppeliaSim to command the manipulator robot to move its end effector along the task-space </w:t>
+        <w:t xml:space="preserve">to </w:t>
+      </w:r>
+      <w:proofErr w:type="spellStart"/>
+      <w:r>
+        <w:t>CoppeliaSim</w:t>
+      </w:r>
+      <w:proofErr w:type="spellEnd"/>
+      <w:r>
+        <w:t xml:space="preserve"> to command the manipulator robot to move its end effector along the task-space </w:t>
       </w:r>
       <w:r>
         <w:t>semicircular</w:t>
@@ -2102,6 +2258,7 @@
       <w:r>
         <w:t xml:space="preserve"> </w:t>
       </w:r>
+      <w:proofErr w:type="spellStart"/>
       <w:r>
         <w:rPr>
           <w:rFonts w:ascii="Consolas" w:hAnsi="Consolas"/>
@@ -2116,6 +2273,7 @@
         </w:rPr>
         <w:t>.m</w:t>
       </w:r>
+      <w:proofErr w:type="spellEnd"/>
       <w:r>
         <w:t xml:space="preserve"> lines 22</w:t>
       </w:r>
@@ -2184,8 +2342,8 @@
           <w:noProof/>
         </w:rPr>
         <w:drawing>
-          <wp:inline distT="0" distB="0" distL="0" distR="0" wp14:anchorId="0E322788" wp14:editId="2C04A6BD">
-            <wp:extent cx="5943600" cy="618824"/>
+          <wp:inline distT="0" distB="0" distL="0" distR="0" wp14:anchorId="0E322788" wp14:editId="48B36C60">
+            <wp:extent cx="5943600" cy="633479"/>
             <wp:effectExtent l="0" t="0" r="0" b="0"/>
             <wp:docPr id="17" name="Picture 17"/>
             <wp:cNvGraphicFramePr>
@@ -2206,13 +2364,13 @@
                         </a:ext>
                       </a:extLst>
                     </a:blip>
-                    <a:srcRect l="10810" r="8947"/>
+                    <a:srcRect l="10680" r="8773"/>
                     <a:stretch/>
                   </pic:blipFill>
                   <pic:spPr bwMode="auto">
                     <a:xfrm>
                       <a:off x="0" y="0"/>
-                      <a:ext cx="5943600" cy="618824"/>
+                      <a:ext cx="5943600" cy="633479"/>
                     </a:xfrm>
                     <a:prstGeom prst="rect">
                       <a:avLst/>
@@ -2261,9 +2419,11 @@
         </w:rPr>
         <w:t xml:space="preserve">70s to </w:t>
       </w:r>
+      <w:proofErr w:type="spellStart"/>
       <w:r>
         <w:t>t</w:t>
       </w:r>
+      <w:proofErr w:type="spellEnd"/>
       <m:oMath>
         <m:r>
           <w:rPr>
@@ -2295,9 +2455,11 @@
         </w:rPr>
         <w:t xml:space="preserve">80s to </w:t>
       </w:r>
+      <w:proofErr w:type="spellStart"/>
       <w:r>
         <w:t>t</w:t>
       </w:r>
+      <w:proofErr w:type="spellEnd"/>
       <m:oMath>
         <m:r>
           <w:rPr>
@@ -2471,7 +2633,23 @@
           <w:i/>
           <w:iCs/>
         </w:rPr>
-        <w:t>folder hosts additional plots (generated from CoppeliaSim) for reference.</w:t>
+        <w:t xml:space="preserve">folder hosts additional plots (generated from </w:t>
+      </w:r>
+      <w:proofErr w:type="spellStart"/>
+      <w:r>
+        <w:rPr>
+          <w:i/>
+          <w:iCs/>
+        </w:rPr>
+        <w:t>CoppeliaSim</w:t>
+      </w:r>
+      <w:proofErr w:type="spellEnd"/>
+      <w:r>
+        <w:rPr>
+          <w:i/>
+          <w:iCs/>
+        </w:rPr>
+        <w:t>) for reference.</w:t>
       </w:r>
     </w:p>
     <w:p>

</xml_diff>